<commit_message>
active games use case
fix sequence diagram
</commit_message>
<xml_diff>
--- a/Diagrams/FindAllActiveGamesUseCase.docx
+++ b/Diagrams/FindAllActiveGamesUseCase.docx
@@ -516,8 +516,6 @@
       <w:r>
         <w:t>valid input</w:t>
       </w:r>
-      <w:bookmarkStart w:id="0" w:name="_GoBack"/>
-      <w:bookmarkEnd w:id="0"/>
       <w:r>
         <w:t xml:space="preserve"> is activated.</w:t>
       </w:r>
@@ -550,20 +548,19 @@
     <w:p/>
     <w:p/>
     <w:p/>
-    <w:p/>
-    <w:p/>
-    <w:p>
-      <w:pPr>
-        <w:rPr>
-          <w:b/>
-          <w:bCs/>
-        </w:rPr>
-      </w:pPr>
-      <w:r>
-        <w:rPr>
-          <w:b/>
-          <w:bCs/>
-        </w:rPr>
+    <w:p>
+      <w:pPr>
+        <w:rPr>
+          <w:b/>
+          <w:bCs/>
+        </w:rPr>
+      </w:pPr>
+      <w:r>
+        <w:rPr>
+          <w:b/>
+          <w:bCs/>
+        </w:rPr>
+        <w:lastRenderedPageBreak/>
         <w:t>Use Case Diagram</w:t>
       </w:r>
     </w:p>
@@ -669,15 +666,15 @@
           <wp:anchor distT="0" distB="0" distL="114300" distR="114300" simplePos="0" relativeHeight="251660288" behindDoc="1" locked="0" layoutInCell="1" allowOverlap="1">
             <wp:simplePos x="0" y="0"/>
             <wp:positionH relativeFrom="margin">
-              <wp:posOffset>-619125</wp:posOffset>
+              <wp:posOffset>-5963</wp:posOffset>
             </wp:positionH>
             <wp:positionV relativeFrom="paragraph">
-              <wp:posOffset>269875</wp:posOffset>
+              <wp:posOffset>242791</wp:posOffset>
             </wp:positionV>
-            <wp:extent cx="6337188" cy="4809490"/>
-            <wp:effectExtent l="0" t="0" r="6985" b="0"/>
+            <wp:extent cx="5828854" cy="4595854"/>
+            <wp:effectExtent l="0" t="0" r="635" b="0"/>
             <wp:wrapNone/>
-            <wp:docPr id="2" name="Picture 2"/>
+            <wp:docPr id="3" name="Picture 3"/>
             <wp:cNvGraphicFramePr>
               <a:graphicFrameLocks xmlns:a="http://schemas.openxmlformats.org/drawingml/2006/main" noChangeAspect="1"/>
             </wp:cNvGraphicFramePr>
@@ -703,7 +700,7 @@
                   <pic:spPr>
                     <a:xfrm>
                       <a:off x="0" y="0"/>
-                      <a:ext cx="6337188" cy="4809490"/>
+                      <a:ext cx="5834151" cy="4600030"/>
                     </a:xfrm>
                     <a:prstGeom prst="rect">
                       <a:avLst/>
@@ -737,32 +734,43 @@
         </w:rPr>
       </w:pPr>
     </w:p>
-    <w:p/>
-    <w:p/>
-    <w:p/>
-    <w:p/>
-    <w:p/>
-    <w:p/>
-    <w:p/>
-    <w:p/>
-    <w:p/>
-    <w:p/>
-    <w:p/>
-    <w:p/>
-    <w:p/>
-    <w:p/>
-    <w:p>
-      <w:pPr>
-        <w:rPr>
-          <w:b/>
-          <w:bCs/>
-        </w:rPr>
-      </w:pPr>
-      <w:r>
-        <w:rPr>
-          <w:b/>
-          <w:bCs/>
-        </w:rPr>
+    <w:p>
+      <w:pPr>
+        <w:rPr>
+          <w:b/>
+          <w:bCs/>
+        </w:rPr>
+      </w:pPr>
+    </w:p>
+    <w:p/>
+    <w:p/>
+    <w:p/>
+    <w:p/>
+    <w:p/>
+    <w:p/>
+    <w:p/>
+    <w:p/>
+    <w:p/>
+    <w:p/>
+    <w:p/>
+    <w:p/>
+    <w:p>
+      <w:bookmarkStart w:id="0" w:name="_GoBack"/>
+      <w:bookmarkEnd w:id="0"/>
+    </w:p>
+    <w:p>
+      <w:pPr>
+        <w:rPr>
+          <w:b/>
+          <w:bCs/>
+        </w:rPr>
+      </w:pPr>
+      <w:r>
+        <w:rPr>
+          <w:b/>
+          <w:bCs/>
+        </w:rPr>
+        <w:lastRenderedPageBreak/>
         <w:t>Activity Diagram</w:t>
       </w:r>
     </w:p>

</xml_diff>

<commit_message>
test Game Center and fix useCases
</commit_message>
<xml_diff>
--- a/Diagrams/FindAllActiveGamesUseCase.docx
+++ b/Diagrams/FindAllActiveGamesUseCase.docx
@@ -1,6 +1,6 @@
 
 <file path=word/document.xml><?xml version="1.0" encoding="utf-8"?>
-<w:document xmlns:wpc="http://schemas.microsoft.com/office/word/2010/wordprocessingCanvas" xmlns:cx="http://schemas.microsoft.com/office/drawing/2014/chartex" xmlns:cx1="http://schemas.microsoft.com/office/drawing/2015/9/8/chartex" xmlns:cx2="http://schemas.microsoft.com/office/drawing/2015/10/21/chartex" xmlns:cx3="http://schemas.microsoft.com/office/drawing/2016/5/9/chartex" xmlns:cx4="http://schemas.microsoft.com/office/drawing/2016/5/10/chartex" xmlns:cx5="http://schemas.microsoft.com/office/drawing/2016/5/11/chartex" xmlns:mc="http://schemas.openxmlformats.org/markup-compatibility/2006" xmlns:o="urn:schemas-microsoft-com:office:office" xmlns:r="http://schemas.openxmlformats.org/officeDocument/2006/relationships" xmlns:m="http://schemas.openxmlformats.org/officeDocument/2006/math" xmlns:v="urn:schemas-microsoft-com:vml" xmlns:wp14="http://schemas.microsoft.com/office/word/2010/wordprocessingDrawing" xmlns:wp="http://schemas.openxmlformats.org/drawingml/2006/wordprocessingDrawing" xmlns:w10="urn:schemas-microsoft-com:office:word" xmlns:w="http://schemas.openxmlformats.org/wordprocessingml/2006/main" xmlns:w14="http://schemas.microsoft.com/office/word/2010/wordml" xmlns:w15="http://schemas.microsoft.com/office/word/2012/wordml" xmlns:w16se="http://schemas.microsoft.com/office/word/2015/wordml/symex" xmlns:wpg="http://schemas.microsoft.com/office/word/2010/wordprocessingGroup" xmlns:wpi="http://schemas.microsoft.com/office/word/2010/wordprocessingInk" xmlns:wne="http://schemas.microsoft.com/office/word/2006/wordml" xmlns:wps="http://schemas.microsoft.com/office/word/2010/wordprocessingShape" mc:Ignorable="w14 w15 w16se wp14">
+<w:document xmlns:wpc="http://schemas.microsoft.com/office/word/2010/wordprocessingCanvas" xmlns:cx="http://schemas.microsoft.com/office/drawing/2014/chartex" xmlns:cx1="http://schemas.microsoft.com/office/drawing/2015/9/8/chartex" xmlns:cx2="http://schemas.microsoft.com/office/drawing/2015/10/21/chartex" xmlns:cx3="http://schemas.microsoft.com/office/drawing/2016/5/9/chartex" xmlns:cx4="http://schemas.microsoft.com/office/drawing/2016/5/10/chartex" xmlns:cx5="http://schemas.microsoft.com/office/drawing/2016/5/11/chartex" xmlns:cx6="http://schemas.microsoft.com/office/drawing/2016/5/12/chartex" xmlns:cx7="http://schemas.microsoft.com/office/drawing/2016/5/13/chartex" xmlns:cx8="http://schemas.microsoft.com/office/drawing/2016/5/14/chartex" xmlns:mc="http://schemas.openxmlformats.org/markup-compatibility/2006" xmlns:o="urn:schemas-microsoft-com:office:office" xmlns:r="http://schemas.openxmlformats.org/officeDocument/2006/relationships" xmlns:m="http://schemas.openxmlformats.org/officeDocument/2006/math" xmlns:v="urn:schemas-microsoft-com:vml" xmlns:wp14="http://schemas.microsoft.com/office/word/2010/wordprocessingDrawing" xmlns:wp="http://schemas.openxmlformats.org/drawingml/2006/wordprocessingDrawing" xmlns:w10="urn:schemas-microsoft-com:office:word" xmlns:w="http://schemas.openxmlformats.org/wordprocessingml/2006/main" xmlns:w14="http://schemas.microsoft.com/office/word/2010/wordml" xmlns:w15="http://schemas.microsoft.com/office/word/2012/wordml" xmlns:w16se="http://schemas.microsoft.com/office/word/2015/wordml/symex" xmlns:wpg="http://schemas.microsoft.com/office/word/2010/wordprocessingGroup" xmlns:wpi="http://schemas.microsoft.com/office/word/2010/wordprocessingInk" xmlns:wne="http://schemas.microsoft.com/office/word/2006/wordml" xmlns:wps="http://schemas.microsoft.com/office/word/2010/wordprocessingShape" mc:Ignorable="w14 w15 w16se wp14">
   <w:body>
     <w:p>
       <w:pPr>
@@ -23,7 +23,7 @@
     </w:p>
     <w:p>
       <w:pPr>
-        <w:pStyle w:val="a3"/>
+        <w:pStyle w:val="ListParagraph"/>
         <w:numPr>
           <w:ilvl w:val="0"/>
           <w:numId w:val="1"/>
@@ -42,7 +42,7 @@
     </w:p>
     <w:p>
       <w:pPr>
-        <w:pStyle w:val="a3"/>
+        <w:pStyle w:val="ListParagraph"/>
         <w:numPr>
           <w:ilvl w:val="1"/>
           <w:numId w:val="1"/>
@@ -64,7 +64,7 @@
     </w:p>
     <w:p>
       <w:pPr>
-        <w:pStyle w:val="a3"/>
+        <w:pStyle w:val="ListParagraph"/>
         <w:numPr>
           <w:ilvl w:val="0"/>
           <w:numId w:val="1"/>
@@ -83,7 +83,7 @@
     </w:p>
     <w:p>
       <w:pPr>
-        <w:pStyle w:val="a3"/>
+        <w:pStyle w:val="ListParagraph"/>
         <w:numPr>
           <w:ilvl w:val="0"/>
           <w:numId w:val="1"/>
@@ -106,7 +106,7 @@
     </w:p>
     <w:p>
       <w:pPr>
-        <w:pStyle w:val="a3"/>
+        <w:pStyle w:val="ListParagraph"/>
         <w:numPr>
           <w:ilvl w:val="0"/>
           <w:numId w:val="1"/>
@@ -123,12 +123,18 @@
         <w:t xml:space="preserve">: The </w:t>
       </w:r>
       <w:r>
-        <w:t>system display all active games that the user can join.</w:t>
-      </w:r>
-    </w:p>
-    <w:p>
-      <w:pPr>
-        <w:pStyle w:val="a3"/>
+        <w:t xml:space="preserve">system </w:t>
+      </w:r>
+      <w:r>
+        <w:t>return</w:t>
+      </w:r>
+      <w:r>
+        <w:t xml:space="preserve"> all active games that the user can join.</w:t>
+      </w:r>
+    </w:p>
+    <w:p>
+      <w:pPr>
+        <w:pStyle w:val="ListParagraph"/>
         <w:numPr>
           <w:ilvl w:val="0"/>
           <w:numId w:val="1"/>
@@ -147,7 +153,7 @@
     </w:p>
     <w:p>
       <w:pPr>
-        <w:pStyle w:val="a3"/>
+        <w:pStyle w:val="ListParagraph"/>
         <w:numPr>
           <w:ilvl w:val="1"/>
           <w:numId w:val="1"/>
@@ -166,13 +172,89 @@
     </w:p>
     <w:p>
       <w:pPr>
-        <w:pStyle w:val="a3"/>
+        <w:pStyle w:val="ListParagraph"/>
         <w:numPr>
           <w:ilvl w:val="2"/>
           <w:numId w:val="1"/>
         </w:numPr>
       </w:pPr>
       <w:r>
+        <w:t xml:space="preserve">user select criterion from criteria </w:t>
+      </w:r>
+      <w:r>
+        <w:t>list:</w:t>
+      </w:r>
+      <w:r>
+        <w:t xml:space="preserve"> by player </w:t>
+      </w:r>
+      <w:r>
+        <w:t>name,</w:t>
+      </w:r>
+      <w:r>
+        <w:t xml:space="preserve"> pot size or game preferences.</w:t>
+      </w:r>
+    </w:p>
+    <w:p>
+      <w:pPr>
+        <w:pStyle w:val="ListParagraph"/>
+        <w:numPr>
+          <w:ilvl w:val="2"/>
+          <w:numId w:val="1"/>
+        </w:numPr>
+      </w:pPr>
+      <w:r>
+        <w:t xml:space="preserve">The system </w:t>
+      </w:r>
+      <w:r>
+        <w:t>return</w:t>
+      </w:r>
+      <w:r>
+        <w:t xml:space="preserve"> all active games that the user can</w:t>
+      </w:r>
+      <w:r>
+        <w:t xml:space="preserve"> join</w:t>
+      </w:r>
+      <w:r>
+        <w:t xml:space="preserve"> according to the selected </w:t>
+      </w:r>
+      <w:r>
+        <w:t>criterion</w:t>
+      </w:r>
+      <w:r>
+        <w:t>.</w:t>
+      </w:r>
+      <w:r>
+        <w:t xml:space="preserve"> </w:t>
+      </w:r>
+    </w:p>
+    <w:p>
+      <w:pPr>
+        <w:pStyle w:val="ListParagraph"/>
+        <w:numPr>
+          <w:ilvl w:val="1"/>
+          <w:numId w:val="1"/>
+        </w:numPr>
+      </w:pPr>
+      <w:r>
+        <w:rPr>
+          <w:b/>
+          <w:bCs/>
+        </w:rPr>
+        <w:t>Alternate Flows</w:t>
+      </w:r>
+      <w:r>
+        <w:t xml:space="preserve">: </w:t>
+      </w:r>
+    </w:p>
+    <w:p>
+      <w:pPr>
+        <w:pStyle w:val="ListParagraph"/>
+        <w:numPr>
+          <w:ilvl w:val="2"/>
+          <w:numId w:val="1"/>
+        </w:numPr>
+      </w:pPr>
+      <w:r>
         <w:rPr>
           <w:rFonts w:hint="cs"/>
           <w:rtl/>
@@ -180,153 +262,94 @@
         <w:t xml:space="preserve"> </w:t>
       </w:r>
       <w:r>
-        <w:t xml:space="preserve">The user </w:t>
-      </w:r>
-      <w:r>
-        <w:t>enters</w:t>
-      </w:r>
-      <w:r>
-        <w:t xml:space="preserve"> to active games menu</w:t>
-      </w:r>
-      <w:r>
-        <w:t>.</w:t>
+        <w:rPr>
+          <w:u w:val="single"/>
+        </w:rPr>
+        <w:t xml:space="preserve">User not </w:t>
+      </w:r>
+      <w:r>
+        <w:rPr>
+          <w:u w:val="single"/>
+        </w:rPr>
+        <w:t>Select a search criterion</w:t>
+      </w:r>
+      <w:r>
+        <w:br/>
+        <w:t>The user</w:t>
+      </w:r>
+      <w:r>
+        <w:t xml:space="preserve"> not</w:t>
       </w:r>
       <w:r>
         <w:t xml:space="preserve"> </w:t>
       </w:r>
-    </w:p>
-    <w:p>
-      <w:pPr>
-        <w:pStyle w:val="a3"/>
+      <w:r>
+        <w:t>select criterion from criteria list.</w:t>
+      </w:r>
+      <w:r>
+        <w:br/>
+        <w:t xml:space="preserve">In such case the system </w:t>
+      </w:r>
+      <w:r>
+        <w:t>return</w:t>
+      </w:r>
+      <w:r>
+        <w:t xml:space="preserve"> all active games that the user can join.</w:t>
+      </w:r>
+    </w:p>
+    <w:p>
+      <w:pPr>
+        <w:pStyle w:val="ListParagraph"/>
         <w:numPr>
           <w:ilvl w:val="2"/>
           <w:numId w:val="1"/>
         </w:numPr>
-      </w:pPr>
-      <w:r>
-        <w:t xml:space="preserve">The system </w:t>
-      </w:r>
-      <w:r>
-        <w:t>display all active games that the user can</w:t>
-      </w:r>
-      <w:r>
-        <w:t xml:space="preserve"> join</w:t>
-      </w:r>
-      <w:r>
-        <w:t>.</w:t>
-      </w:r>
-      <w:r>
-        <w:t xml:space="preserve"> </w:t>
-      </w:r>
-    </w:p>
-    <w:p>
-      <w:pPr>
-        <w:pStyle w:val="a3"/>
-        <w:numPr>
-          <w:ilvl w:val="1"/>
-          <w:numId w:val="1"/>
-        </w:numPr>
-      </w:pPr>
-      <w:r>
-        <w:rPr>
-          <w:b/>
-          <w:bCs/>
-        </w:rPr>
-        <w:t>Alternate Flows</w:t>
-      </w:r>
-      <w:r>
-        <w:t xml:space="preserve">: </w:t>
-      </w:r>
-    </w:p>
-    <w:p>
-      <w:pPr>
-        <w:pStyle w:val="a3"/>
+        <w:rPr>
+          <w:u w:val="single"/>
+        </w:rPr>
+      </w:pPr>
+      <w:r>
+        <w:rPr>
+          <w:u w:val="single"/>
+        </w:rPr>
+        <w:t xml:space="preserve">Enter an invalid input </w:t>
+      </w:r>
+      <w:r>
+        <w:rPr>
+          <w:u w:val="single"/>
+        </w:rPr>
+        <w:br/>
+      </w:r>
+      <w:r>
+        <w:t>The user enters an invalid input for selected criterion.</w:t>
+      </w:r>
+      <w:r>
+        <w:rPr>
+          <w:u w:val="single"/>
+        </w:rPr>
+        <w:br/>
+      </w:r>
+      <w:r>
+        <w:t xml:space="preserve">the system notifies the user that he enters an invalid input, </w:t>
+      </w:r>
+      <w:r>
+        <w:br/>
+        <w:t xml:space="preserve">and select for </w:t>
+      </w:r>
+      <w:r>
+        <w:t>a</w:t>
+      </w:r>
+      <w:r>
+        <w:t xml:space="preserve"> valid input.</w:t>
+      </w:r>
+    </w:p>
+    <w:p>
+      <w:pPr>
+        <w:pStyle w:val="ListParagraph"/>
         <w:numPr>
           <w:ilvl w:val="2"/>
           <w:numId w:val="1"/>
         </w:numPr>
-      </w:pPr>
-      <w:r>
-        <w:rPr>
-          <w:rFonts w:hint="cs"/>
-          <w:rtl/>
-        </w:rPr>
-        <w:t xml:space="preserve"> </w:t>
-      </w:r>
-      <w:r>
-        <w:rPr>
-          <w:u w:val="single"/>
-        </w:rPr>
-        <w:t>Select a search criterion</w:t>
-      </w:r>
-      <w:r>
-        <w:br/>
-        <w:t xml:space="preserve">The user </w:t>
-      </w:r>
-      <w:r>
-        <w:t>select criterion from criteria list.</w:t>
-      </w:r>
-      <w:r>
-        <w:br/>
-        <w:t xml:space="preserve">In such case the system </w:t>
-      </w:r>
-      <w:r>
-        <w:t>display all active games that the user can join according to the selected criterion.</w:t>
-      </w:r>
-    </w:p>
-    <w:p>
-      <w:pPr>
-        <w:pStyle w:val="a3"/>
-        <w:numPr>
-          <w:ilvl w:val="2"/>
-          <w:numId w:val="1"/>
-        </w:numPr>
-        <w:rPr>
-          <w:u w:val="single"/>
-        </w:rPr>
-      </w:pPr>
-      <w:r>
-        <w:rPr>
-          <w:u w:val="single"/>
-        </w:rPr>
-        <w:t xml:space="preserve">Enter an invalid input </w:t>
-      </w:r>
-      <w:r>
-        <w:rPr>
-          <w:u w:val="single"/>
-        </w:rPr>
-        <w:br/>
-      </w:r>
-      <w:r>
-        <w:t>The user enters an invalid input for selected criterion.</w:t>
-      </w:r>
-      <w:r>
-        <w:rPr>
-          <w:u w:val="single"/>
-        </w:rPr>
-        <w:br/>
-      </w:r>
-      <w:r>
-        <w:t xml:space="preserve">the system notifies the user that he enters an invalid input, </w:t>
-      </w:r>
-      <w:r>
-        <w:br/>
-        <w:t xml:space="preserve">and select for </w:t>
-      </w:r>
-      <w:r>
-        <w:t>a</w:t>
-      </w:r>
-      <w:r>
-        <w:t xml:space="preserve"> valid input.</w:t>
-      </w:r>
-    </w:p>
-    <w:p>
-      <w:pPr>
-        <w:pStyle w:val="a3"/>
-        <w:numPr>
-          <w:ilvl w:val="2"/>
-          <w:numId w:val="1"/>
-        </w:numPr>
         <w:rPr>
           <w:u w:val="single"/>
         </w:rPr>
@@ -378,7 +401,7 @@
     </w:p>
     <w:p>
       <w:pPr>
-        <w:pStyle w:val="a3"/>
+        <w:pStyle w:val="ListParagraph"/>
         <w:numPr>
           <w:ilvl w:val="0"/>
           <w:numId w:val="2"/>
@@ -403,7 +426,7 @@
     </w:p>
     <w:p>
       <w:pPr>
-        <w:pStyle w:val="a3"/>
+        <w:pStyle w:val="ListParagraph"/>
         <w:numPr>
           <w:ilvl w:val="0"/>
           <w:numId w:val="2"/>
@@ -422,7 +445,7 @@
     </w:p>
     <w:p>
       <w:pPr>
-        <w:pStyle w:val="a3"/>
+        <w:pStyle w:val="ListParagraph"/>
         <w:numPr>
           <w:ilvl w:val="1"/>
           <w:numId w:val="2"/>
@@ -440,7 +463,7 @@
     </w:p>
     <w:p>
       <w:pPr>
-        <w:pStyle w:val="a3"/>
+        <w:pStyle w:val="ListParagraph"/>
         <w:numPr>
           <w:ilvl w:val="1"/>
           <w:numId w:val="2"/>
@@ -458,7 +481,7 @@
     </w:p>
     <w:p>
       <w:pPr>
-        <w:pStyle w:val="a3"/>
+        <w:pStyle w:val="ListParagraph"/>
         <w:numPr>
           <w:ilvl w:val="1"/>
           <w:numId w:val="2"/>
@@ -476,7 +499,7 @@
     </w:p>
     <w:p>
       <w:pPr>
-        <w:pStyle w:val="a3"/>
+        <w:pStyle w:val="ListParagraph"/>
         <w:numPr>
           <w:ilvl w:val="0"/>
           <w:numId w:val="2"/>
@@ -495,7 +518,7 @@
     </w:p>
     <w:p>
       <w:pPr>
-        <w:pStyle w:val="a3"/>
+        <w:pStyle w:val="ListParagraph"/>
         <w:numPr>
           <w:ilvl w:val="1"/>
           <w:numId w:val="2"/>
@@ -516,7 +539,7 @@
     </w:p>
     <w:p>
       <w:pPr>
-        <w:pStyle w:val="a3"/>
+        <w:pStyle w:val="ListParagraph"/>
         <w:numPr>
           <w:ilvl w:val="0"/>
           <w:numId w:val="2"/>
@@ -535,62 +558,50 @@
     </w:p>
     <w:p>
       <w:pPr>
-        <w:pStyle w:val="a3"/>
+        <w:pStyle w:val="ListParagraph"/>
         <w:ind w:left="360"/>
       </w:pPr>
       <w:r>
-        <w:t>4.1  There is no active games to show for the user.</w:t>
-      </w:r>
+        <w:t>4.1 There</w:t>
+      </w:r>
+      <w:r>
+        <w:t xml:space="preserve"> is no active games to show for the user.</w:t>
+      </w:r>
+    </w:p>
+    <w:p/>
+    <w:p/>
+    <w:p/>
+    <w:p/>
+    <w:p/>
+    <w:p/>
+    <w:p/>
+    <w:p>
+      <w:pPr>
+        <w:rPr>
+          <w:b/>
+          <w:bCs/>
+        </w:rPr>
+      </w:pPr>
       <w:bookmarkStart w:id="0" w:name="_GoBack"/>
       <w:bookmarkEnd w:id="0"/>
-    </w:p>
-    <w:p/>
-    <w:p/>
-    <w:p/>
-    <w:p/>
-    <w:p/>
-    <w:p/>
-    <w:p/>
-    <w:p/>
-    <w:p/>
-    <w:p>
-      <w:pPr>
-        <w:rPr>
-          <w:b/>
-          <w:bCs/>
-        </w:rPr>
-      </w:pPr>
-      <w:r>
-        <w:rPr>
-          <w:b/>
-          <w:bCs/>
-        </w:rPr>
-        <w:t>Use Case Diagram</w:t>
-      </w:r>
-    </w:p>
-    <w:p>
-      <w:pPr>
-        <w:rPr>
-          <w:rtl/>
-        </w:rPr>
-      </w:pPr>
       <w:r>
         <w:rPr>
           <w:noProof/>
         </w:rPr>
+        <w:lastRenderedPageBreak/>
         <w:drawing>
-          <wp:anchor distT="0" distB="0" distL="114300" distR="114300" simplePos="0" relativeHeight="251658240" behindDoc="1" locked="0" layoutInCell="1" allowOverlap="1">
+          <wp:anchor distT="0" distB="0" distL="114300" distR="114300" simplePos="0" relativeHeight="251663360" behindDoc="1" locked="0" layoutInCell="1" allowOverlap="1" wp14:anchorId="68EAC87F" wp14:editId="121A906C">
             <wp:simplePos x="0" y="0"/>
             <wp:positionH relativeFrom="margin">
-              <wp:align>center</wp:align>
+              <wp:posOffset>-800100</wp:posOffset>
             </wp:positionH>
             <wp:positionV relativeFrom="paragraph">
-              <wp:posOffset>104775</wp:posOffset>
+              <wp:posOffset>285115</wp:posOffset>
             </wp:positionV>
-            <wp:extent cx="6110143" cy="3429000"/>
-            <wp:effectExtent l="0" t="0" r="5080" b="0"/>
+            <wp:extent cx="6734175" cy="3779205"/>
+            <wp:effectExtent l="0" t="0" r="0" b="0"/>
             <wp:wrapNone/>
-            <wp:docPr id="1" name="Picture 1" descr="C:\Users\naordalal\AppData\Local\Microsoft\Windows\INetCache\Content.Word\ReplayGamesUseCase (2).jpg"/>
+            <wp:docPr id="6" name="Picture 6" descr="C:\Users\naordalal\AppData\Local\Microsoft\Windows\INetCache\Content.Word\findAllActiveGamesUseCase (1).png"/>
             <wp:cNvGraphicFramePr>
               <a:graphicFrameLocks xmlns:a="http://schemas.openxmlformats.org/drawingml/2006/main" noChangeAspect="1"/>
             </wp:cNvGraphicFramePr>
@@ -598,7 +609,7 @@
               <a:graphicData uri="http://schemas.openxmlformats.org/drawingml/2006/picture">
                 <pic:pic xmlns:pic="http://schemas.openxmlformats.org/drawingml/2006/picture">
                   <pic:nvPicPr>
-                    <pic:cNvPr id="0" name="Picture 1" descr="C:\Users\naordalal\AppData\Local\Microsoft\Windows\INetCache\Content.Word\ReplayGamesUseCase (2).jpg"/>
+                    <pic:cNvPr id="0" name="Picture 8" descr="C:\Users\naordalal\AppData\Local\Microsoft\Windows\INetCache\Content.Word\findAllActiveGamesUseCase (1).png"/>
                     <pic:cNvPicPr>
                       <a:picLocks noChangeAspect="1" noChangeArrowheads="1"/>
                     </pic:cNvPicPr>
@@ -619,7 +630,7 @@
                   <pic:spPr bwMode="auto">
                     <a:xfrm>
                       <a:off x="0" y="0"/>
-                      <a:ext cx="6110143" cy="3429000"/>
+                      <a:ext cx="6734175" cy="3779205"/>
                     </a:xfrm>
                     <a:prstGeom prst="rect">
                       <a:avLst/>
@@ -641,6 +652,20 @@
           </wp:anchor>
         </w:drawing>
       </w:r>
+      <w:r>
+        <w:rPr>
+          <w:b/>
+          <w:bCs/>
+        </w:rPr>
+        <w:t>Use Case Diagram</w:t>
+      </w:r>
+    </w:p>
+    <w:p>
+      <w:pPr>
+        <w:rPr>
+          <w:rtl/>
+        </w:rPr>
+      </w:pPr>
     </w:p>
     <w:p/>
     <w:p/>
@@ -667,18 +692,18 @@
           <w:noProof/>
         </w:rPr>
         <w:drawing>
-          <wp:anchor distT="0" distB="0" distL="114300" distR="114300" simplePos="0" relativeHeight="251660288" behindDoc="1" locked="0" layoutInCell="1" allowOverlap="1">
+          <wp:anchor distT="0" distB="0" distL="114300" distR="114300" simplePos="0" relativeHeight="251661312" behindDoc="1" locked="0" layoutInCell="1" allowOverlap="1" wp14:anchorId="40DC5EE6" wp14:editId="61318601">
             <wp:simplePos x="0" y="0"/>
             <wp:positionH relativeFrom="margin">
-              <wp:posOffset>-5963</wp:posOffset>
+              <wp:align>center</wp:align>
             </wp:positionH>
             <wp:positionV relativeFrom="paragraph">
-              <wp:posOffset>242791</wp:posOffset>
+              <wp:posOffset>342265</wp:posOffset>
             </wp:positionV>
-            <wp:extent cx="5828854" cy="4595854"/>
-            <wp:effectExtent l="0" t="0" r="635" b="0"/>
+            <wp:extent cx="5838825" cy="4447658"/>
+            <wp:effectExtent l="0" t="0" r="0" b="0"/>
             <wp:wrapNone/>
-            <wp:docPr id="3" name="Picture 3"/>
+            <wp:docPr id="2" name="Picture 2"/>
             <wp:cNvGraphicFramePr>
               <a:graphicFrameLocks xmlns:a="http://schemas.openxmlformats.org/drawingml/2006/main" noChangeAspect="1"/>
             </wp:cNvGraphicFramePr>
@@ -704,7 +729,7 @@
                   <pic:spPr>
                     <a:xfrm>
                       <a:off x="0" y="0"/>
-                      <a:ext cx="5834151" cy="4600030"/>
+                      <a:ext cx="5838825" cy="4447658"/>
                     </a:xfrm>
                     <a:prstGeom prst="rect">
                       <a:avLst/>
@@ -746,102 +771,24 @@
         </w:rPr>
       </w:pPr>
     </w:p>
-    <w:p/>
-    <w:p/>
-    <w:p/>
-    <w:p/>
-    <w:p/>
-    <w:p/>
-    <w:p/>
-    <w:p/>
-    <w:p/>
-    <w:p/>
-    <w:p/>
-    <w:p/>
-    <w:p/>
-    <w:p>
-      <w:pPr>
-        <w:rPr>
-          <w:b/>
-          <w:bCs/>
-        </w:rPr>
-      </w:pPr>
-      <w:r>
-        <w:rPr>
-          <w:b/>
-          <w:bCs/>
-        </w:rPr>
-        <w:t>Activity Diagram</w:t>
-      </w:r>
-    </w:p>
-    <w:p>
-      <w:pPr>
-        <w:rPr>
-          <w:b/>
-          <w:bCs/>
-        </w:rPr>
-      </w:pPr>
-      <w:r>
-        <w:rPr>
-          <w:noProof/>
-        </w:rPr>
-        <w:drawing>
-          <wp:anchor distT="0" distB="0" distL="114300" distR="114300" simplePos="0" relativeHeight="251659264" behindDoc="1" locked="0" layoutInCell="1" allowOverlap="1">
-            <wp:simplePos x="0" y="0"/>
-            <wp:positionH relativeFrom="margin">
-              <wp:posOffset>-1057275</wp:posOffset>
-            </wp:positionH>
-            <wp:positionV relativeFrom="paragraph">
-              <wp:posOffset>155575</wp:posOffset>
-            </wp:positionV>
-            <wp:extent cx="7256145" cy="2399617"/>
-            <wp:effectExtent l="0" t="0" r="1905" b="1270"/>
-            <wp:wrapNone/>
-            <wp:docPr id="4" name="Picture 4"/>
-            <wp:cNvGraphicFramePr>
-              <a:graphicFrameLocks xmlns:a="http://schemas.openxmlformats.org/drawingml/2006/main" noChangeAspect="1"/>
-            </wp:cNvGraphicFramePr>
-            <a:graphic xmlns:a="http://schemas.openxmlformats.org/drawingml/2006/main">
-              <a:graphicData uri="http://schemas.openxmlformats.org/drawingml/2006/picture">
-                <pic:pic xmlns:pic="http://schemas.openxmlformats.org/drawingml/2006/picture">
-                  <pic:nvPicPr>
-                    <pic:cNvPr id="1" name=""/>
-                    <pic:cNvPicPr/>
-                  </pic:nvPicPr>
-                  <pic:blipFill>
-                    <a:blip r:embed="rId7">
-                      <a:extLst>
-                        <a:ext uri="{28A0092B-C50C-407E-A947-70E740481C1C}">
-                          <a14:useLocalDpi xmlns:a14="http://schemas.microsoft.com/office/drawing/2010/main" val="0"/>
-                        </a:ext>
-                      </a:extLst>
-                    </a:blip>
-                    <a:stretch>
-                      <a:fillRect/>
-                    </a:stretch>
-                  </pic:blipFill>
-                  <pic:spPr>
-                    <a:xfrm>
-                      <a:off x="0" y="0"/>
-                      <a:ext cx="7257920" cy="2400204"/>
-                    </a:xfrm>
-                    <a:prstGeom prst="rect">
-                      <a:avLst/>
-                    </a:prstGeom>
-                  </pic:spPr>
-                </pic:pic>
-              </a:graphicData>
-            </a:graphic>
-            <wp14:sizeRelH relativeFrom="margin">
-              <wp14:pctWidth>0</wp14:pctWidth>
-            </wp14:sizeRelH>
-            <wp14:sizeRelV relativeFrom="margin">
-              <wp14:pctHeight>0</wp14:pctHeight>
-            </wp14:sizeRelV>
-          </wp:anchor>
-        </w:drawing>
-      </w:r>
-    </w:p>
+    <w:p>
+      <w:pPr>
+        <w:rPr>
+          <w:b/>
+          <w:bCs/>
+        </w:rPr>
+      </w:pPr>
+    </w:p>
+    <w:p/>
+    <w:p/>
+    <w:p/>
+    <w:p/>
+    <w:p/>
+    <w:p/>
+    <w:p/>
+    <w:p/>
+    <w:p/>
+    <w:p/>
     <w:sectPr>
       <w:pgSz w:w="11906" w:h="16838"/>
       <w:pgMar w:top="1440" w:right="1800" w:bottom="1440" w:left="1800" w:header="708" w:footer="708" w:gutter="0"/>
@@ -855,7 +802,7 @@
 </file>
 
 <file path=word/numbering.xml><?xml version="1.0" encoding="utf-8"?>
-<w:numbering xmlns:wpc="http://schemas.microsoft.com/office/word/2010/wordprocessingCanvas" xmlns:cx="http://schemas.microsoft.com/office/drawing/2014/chartex" xmlns:cx1="http://schemas.microsoft.com/office/drawing/2015/9/8/chartex" xmlns:cx2="http://schemas.microsoft.com/office/drawing/2015/10/21/chartex" xmlns:cx3="http://schemas.microsoft.com/office/drawing/2016/5/9/chartex" xmlns:cx4="http://schemas.microsoft.com/office/drawing/2016/5/10/chartex" xmlns:cx5="http://schemas.microsoft.com/office/drawing/2016/5/11/chartex" xmlns:mc="http://schemas.openxmlformats.org/markup-compatibility/2006" xmlns:o="urn:schemas-microsoft-com:office:office" xmlns:r="http://schemas.openxmlformats.org/officeDocument/2006/relationships" xmlns:m="http://schemas.openxmlformats.org/officeDocument/2006/math" xmlns:v="urn:schemas-microsoft-com:vml" xmlns:wp14="http://schemas.microsoft.com/office/word/2010/wordprocessingDrawing" xmlns:wp="http://schemas.openxmlformats.org/drawingml/2006/wordprocessingDrawing" xmlns:w10="urn:schemas-microsoft-com:office:word" xmlns:w="http://schemas.openxmlformats.org/wordprocessingml/2006/main" xmlns:w14="http://schemas.microsoft.com/office/word/2010/wordml" xmlns:w15="http://schemas.microsoft.com/office/word/2012/wordml" xmlns:w16se="http://schemas.microsoft.com/office/word/2015/wordml/symex" xmlns:wpg="http://schemas.microsoft.com/office/word/2010/wordprocessingGroup" xmlns:wpi="http://schemas.microsoft.com/office/word/2010/wordprocessingInk" xmlns:wne="http://schemas.microsoft.com/office/word/2006/wordml" xmlns:wps="http://schemas.microsoft.com/office/word/2010/wordprocessingShape" mc:Ignorable="w14 w15 w16se wp14">
+<w:numbering xmlns:wpc="http://schemas.microsoft.com/office/word/2010/wordprocessingCanvas" xmlns:cx="http://schemas.microsoft.com/office/drawing/2014/chartex" xmlns:cx1="http://schemas.microsoft.com/office/drawing/2015/9/8/chartex" xmlns:cx2="http://schemas.microsoft.com/office/drawing/2015/10/21/chartex" xmlns:cx3="http://schemas.microsoft.com/office/drawing/2016/5/9/chartex" xmlns:cx4="http://schemas.microsoft.com/office/drawing/2016/5/10/chartex" xmlns:cx5="http://schemas.microsoft.com/office/drawing/2016/5/11/chartex" xmlns:cx6="http://schemas.microsoft.com/office/drawing/2016/5/12/chartex" xmlns:cx7="http://schemas.microsoft.com/office/drawing/2016/5/13/chartex" xmlns:cx8="http://schemas.microsoft.com/office/drawing/2016/5/14/chartex" xmlns:mc="http://schemas.openxmlformats.org/markup-compatibility/2006" xmlns:o="urn:schemas-microsoft-com:office:office" xmlns:r="http://schemas.openxmlformats.org/officeDocument/2006/relationships" xmlns:m="http://schemas.openxmlformats.org/officeDocument/2006/math" xmlns:v="urn:schemas-microsoft-com:vml" xmlns:wp14="http://schemas.microsoft.com/office/word/2010/wordprocessingDrawing" xmlns:wp="http://schemas.openxmlformats.org/drawingml/2006/wordprocessingDrawing" xmlns:w10="urn:schemas-microsoft-com:office:word" xmlns:w="http://schemas.openxmlformats.org/wordprocessingml/2006/main" xmlns:w14="http://schemas.microsoft.com/office/word/2010/wordml" xmlns:w15="http://schemas.microsoft.com/office/word/2012/wordml" xmlns:w16se="http://schemas.microsoft.com/office/word/2015/wordml/symex" xmlns:wpg="http://schemas.microsoft.com/office/word/2010/wordprocessingGroup" xmlns:wpi="http://schemas.microsoft.com/office/word/2010/wordprocessingInk" xmlns:wne="http://schemas.microsoft.com/office/word/2006/wordml" xmlns:wps="http://schemas.microsoft.com/office/word/2010/wordprocessingShape" mc:Ignorable="w14 w15 w16se wp14">
   <w:abstractNum w:abstractNumId="0" w15:restartNumberingAfterBreak="0">
     <w:nsid w:val="0FD63313"/>
     <w:multiLevelType w:val="multilevel"/>
@@ -1487,18 +1434,18 @@
     <w:lsdException w:name="Smart Hyperlink" w:semiHidden="1" w:unhideWhenUsed="1"/>
     <w:lsdException w:name="Hashtag" w:semiHidden="1" w:unhideWhenUsed="1"/>
   </w:latentStyles>
-  <w:style w:type="paragraph" w:default="1" w:styleId="a">
+  <w:style w:type="paragraph" w:default="1" w:styleId="Normal">
     <w:name w:val="Normal"/>
     <w:qFormat/>
     <w:rsid w:val="002B07A5"/>
   </w:style>
-  <w:style w:type="character" w:default="1" w:styleId="a0">
+  <w:style w:type="character" w:default="1" w:styleId="DefaultParagraphFont">
     <w:name w:val="Default Paragraph Font"/>
     <w:uiPriority w:val="1"/>
     <w:semiHidden/>
     <w:unhideWhenUsed/>
   </w:style>
-  <w:style w:type="table" w:default="1" w:styleId="a1">
+  <w:style w:type="table" w:default="1" w:styleId="TableNormal">
     <w:name w:val="Normal Table"/>
     <w:uiPriority w:val="99"/>
     <w:semiHidden/>
@@ -1513,15 +1460,15 @@
       </w:tblCellMar>
     </w:tblPr>
   </w:style>
-  <w:style w:type="numbering" w:default="1" w:styleId="a2">
+  <w:style w:type="numbering" w:default="1" w:styleId="NoList">
     <w:name w:val="No List"/>
     <w:uiPriority w:val="99"/>
     <w:semiHidden/>
     <w:unhideWhenUsed/>
   </w:style>
-  <w:style w:type="paragraph" w:styleId="a3">
+  <w:style w:type="paragraph" w:styleId="ListParagraph">
     <w:name w:val="List Paragraph"/>
-    <w:basedOn w:val="a"/>
+    <w:basedOn w:val="Normal"/>
     <w:uiPriority w:val="34"/>
     <w:qFormat/>
     <w:rsid w:val="002B07A5"/>

</xml_diff>